<commit_message>
Added tests and removed unused files
</commit_message>
<xml_diff>
--- a/test/datasets/image/docx-errors/docx-errors.docx
+++ b/test/datasets/image/docx-errors/docx-errors.docx
@@ -11,11 +11,7 @@
       </w:pPr>
       <w:r>
         <w:rPr/>
-        <w:t xml:space="preserve">Error1                          </w:t>
-      </w:r>
-      <w:r>
-        <w:rPr/>
-        <w:t>Error2                           Error 3                          Error 4</w:t>
+        <w:t>Error1                          Error2                           Error 3                          Error 4</w:t>
       </w:r>
     </w:p>
     <w:p>
@@ -27,15 +23,23 @@
       </w:pPr>
       <w:r>
         <w:rPr/>
-        <w:t xml:space="preserve"> </w:t>
-      </w:r>
+        <w:t xml:space="preserve">           </w:t>
+      </w:r>
+    </w:p>
+    <w:p>
+      <w:pPr>
+        <w:pStyle w:val="Normal"/>
+        <w:bidi w:val="0"/>
+        <w:jc w:val="left"/>
+        <w:rPr/>
+      </w:pPr>
       <w:r>
         <w:rPr/>
         <w:drawing>
           <wp:inline distT="0" distB="0" distL="0" distR="0">
-            <wp:extent cx="1277620" cy="958215"/>
+            <wp:extent cx="952500" cy="590550"/>
             <wp:effectExtent l="0" t="0" r="0" b="0"/>
-            <wp:docPr id="1" name="Image4" descr="{d.tests.imageError}"/>
+            <wp:docPr id="1" name="Image5" descr="{d.tests.imageError}"/>
             <wp:cNvGraphicFramePr>
               <a:graphicFrameLocks xmlns:a="http://schemas.openxmlformats.org/drawingml/2006/main" noChangeAspect="1"/>
             </wp:cNvGraphicFramePr>
@@ -43,7 +47,7 @@
               <a:graphicData uri="http://schemas.openxmlformats.org/drawingml/2006/picture">
                 <pic:pic xmlns:pic="http://schemas.openxmlformats.org/drawingml/2006/picture">
                   <pic:nvPicPr>
-                    <pic:cNvPr id="1" name="Image4" descr="{d.tests.imageError}"/>
+                    <pic:cNvPr id="1" name="Image5" descr="{d.tests.imageError}"/>
                     <pic:cNvPicPr>
                       <a:picLocks noChangeAspect="1" noChangeArrowheads="1"/>
                     </pic:cNvPicPr>
@@ -57,7 +61,7 @@
                   <pic:spPr bwMode="auto">
                     <a:xfrm>
                       <a:off x="0" y="0"/>
-                      <a:ext cx="1277620" cy="958215"/>
+                      <a:ext cx="952500" cy="590550"/>
                     </a:xfrm>
                     <a:prstGeom prst="rect">
                       <a:avLst/>
@@ -71,15 +75,15 @@
       </w:r>
       <w:r>
         <w:rPr/>
-        <w:t xml:space="preserve">  </w:t>
+        <w:t xml:space="preserve">            </w:t>
       </w:r>
       <w:r>
         <w:rPr/>
         <w:drawing>
           <wp:inline distT="0" distB="0" distL="0" distR="0">
-            <wp:extent cx="1277620" cy="958215"/>
+            <wp:extent cx="952500" cy="590550"/>
             <wp:effectExtent l="0" t="0" r="0" b="0"/>
-            <wp:docPr id="2" name="Image1" descr="{d.tests.thisMarkerDoesntExist}"/>
+            <wp:docPr id="2" name="Image6" descr="{d.tests.thisMarkerDoesntExist}"/>
             <wp:cNvGraphicFramePr>
               <a:graphicFrameLocks xmlns:a="http://schemas.openxmlformats.org/drawingml/2006/main" noChangeAspect="1"/>
             </wp:cNvGraphicFramePr>
@@ -87,7 +91,7 @@
               <a:graphicData uri="http://schemas.openxmlformats.org/drawingml/2006/picture">
                 <pic:pic xmlns:pic="http://schemas.openxmlformats.org/drawingml/2006/picture">
                   <pic:nvPicPr>
-                    <pic:cNvPr id="2" name="Image1" descr="{d.tests.thisMarkerDoesntExist}"/>
+                    <pic:cNvPr id="2" name="Image6" descr="{d.tests.thisMarkerDoesntExist}"/>
                     <pic:cNvPicPr>
                       <a:picLocks noChangeAspect="1" noChangeArrowheads="1"/>
                     </pic:cNvPicPr>
@@ -101,7 +105,7 @@
                   <pic:spPr bwMode="auto">
                     <a:xfrm>
                       <a:off x="0" y="0"/>
-                      <a:ext cx="1277620" cy="958215"/>
+                      <a:ext cx="952500" cy="590550"/>
                     </a:xfrm>
                     <a:prstGeom prst="rect">
                       <a:avLst/>
@@ -115,15 +119,15 @@
       </w:r>
       <w:r>
         <w:rPr/>
-        <w:t xml:space="preserve">    </w:t>
+        <w:t xml:space="preserve">             </w:t>
       </w:r>
       <w:r>
         <w:rPr/>
         <w:drawing>
           <wp:inline distT="0" distB="0" distL="0" distR="0">
-            <wp:extent cx="1277620" cy="958215"/>
+            <wp:extent cx="952500" cy="590550"/>
             <wp:effectExtent l="0" t="0" r="0" b="0"/>
-            <wp:docPr id="3" name="Image2" descr="{d.tests.error2}"/>
+            <wp:docPr id="3" name="Image7" descr="{d.tests.error2}"/>
             <wp:cNvGraphicFramePr>
               <a:graphicFrameLocks xmlns:a="http://schemas.openxmlformats.org/drawingml/2006/main" noChangeAspect="1"/>
             </wp:cNvGraphicFramePr>
@@ -131,7 +135,7 @@
               <a:graphicData uri="http://schemas.openxmlformats.org/drawingml/2006/picture">
                 <pic:pic xmlns:pic="http://schemas.openxmlformats.org/drawingml/2006/picture">
                   <pic:nvPicPr>
-                    <pic:cNvPr id="3" name="Image2" descr="{d.tests.error2}"/>
+                    <pic:cNvPr id="3" name="Image7" descr="{d.tests.error2}"/>
                     <pic:cNvPicPr>
                       <a:picLocks noChangeAspect="1" noChangeArrowheads="1"/>
                     </pic:cNvPicPr>
@@ -145,7 +149,7 @@
                   <pic:spPr bwMode="auto">
                     <a:xfrm>
                       <a:off x="0" y="0"/>
-                      <a:ext cx="1277620" cy="958215"/>
+                      <a:ext cx="952500" cy="590550"/>
                     </a:xfrm>
                     <a:prstGeom prst="rect">
                       <a:avLst/>
@@ -159,15 +163,15 @@
       </w:r>
       <w:r>
         <w:rPr/>
-        <w:t xml:space="preserve">    </w:t>
+        <w:t xml:space="preserve">            </w:t>
       </w:r>
       <w:r>
         <w:rPr/>
         <w:drawing>
           <wp:inline distT="0" distB="0" distL="0" distR="0">
-            <wp:extent cx="1277620" cy="958215"/>
+            <wp:extent cx="952500" cy="590550"/>
             <wp:effectExtent l="0" t="0" r="0" b="0"/>
-            <wp:docPr id="4" name="Image3" descr="{d.tests.error3}"/>
+            <wp:docPr id="4" name="Image8" descr="{d.tests.error3}"/>
             <wp:cNvGraphicFramePr>
               <a:graphicFrameLocks xmlns:a="http://schemas.openxmlformats.org/drawingml/2006/main" noChangeAspect="1"/>
             </wp:cNvGraphicFramePr>
@@ -175,7 +179,7 @@
               <a:graphicData uri="http://schemas.openxmlformats.org/drawingml/2006/picture">
                 <pic:pic xmlns:pic="http://schemas.openxmlformats.org/drawingml/2006/picture">
                   <pic:nvPicPr>
-                    <pic:cNvPr id="4" name="Image3" descr="{d.tests.error3}"/>
+                    <pic:cNvPr id="4" name="Image8" descr="{d.tests.error3}"/>
                     <pic:cNvPicPr>
                       <a:picLocks noChangeAspect="1" noChangeArrowheads="1"/>
                     </pic:cNvPicPr>
@@ -189,7 +193,7 @@
                   <pic:spPr bwMode="auto">
                     <a:xfrm>
                       <a:off x="0" y="0"/>
-                      <a:ext cx="1277620" cy="958215"/>
+                      <a:ext cx="952500" cy="590550"/>
                     </a:xfrm>
                     <a:prstGeom prst="rect">
                       <a:avLst/>

</xml_diff>